<commit_message>
ILearnerService Tests looking good
</commit_message>
<xml_diff>
--- a/NCFE Code Test Briefing.docx
+++ b/NCFE Code Test Briefing.docx
@@ -19,19 +19,29 @@
         <w:t xml:space="preserve">you </w:t>
       </w:r>
       <w:r>
-        <w:t>to refactor the Get</w:t>
+        <w:t xml:space="preserve">to refactor the </w:t>
+      </w:r>
+      <w:proofErr w:type="spellStart"/>
+      <w:r>
+        <w:t>Get</w:t>
       </w:r>
       <w:r>
         <w:t>Learner</w:t>
       </w:r>
+      <w:proofErr w:type="spellEnd"/>
       <w:r>
         <w:t xml:space="preserve"> method in the </w:t>
       </w:r>
+      <w:proofErr w:type="spellStart"/>
       <w:r>
         <w:t>Learner</w:t>
       </w:r>
       <w:r>
-        <w:t>Service class. When refactoring you should consider the following; SOLID principles, maintainability, testing.</w:t>
+        <w:t>Service</w:t>
+      </w:r>
+      <w:proofErr w:type="spellEnd"/>
+      <w:r>
+        <w:t xml:space="preserve"> class. When refactoring you should consider the following; SOLID principles, maintainability, testing.</w:t>
       </w:r>
     </w:p>
     <w:p>
@@ -53,8 +63,13 @@
         </w:numPr>
       </w:pPr>
       <w:r>
-        <w:t>Signature of the ArchivedDataService</w:t>
-      </w:r>
+        <w:t xml:space="preserve">Signature of the </w:t>
+      </w:r>
+      <w:proofErr w:type="spellStart"/>
+      <w:r>
+        <w:t>ArchivedDataService</w:t>
+      </w:r>
+      <w:proofErr w:type="spellEnd"/>
     </w:p>
     <w:p>
       <w:pPr>
@@ -67,12 +82,14 @@
       <w:r>
         <w:t xml:space="preserve">Signature of the </w:t>
       </w:r>
+      <w:proofErr w:type="spellStart"/>
       <w:r>
         <w:t>Learner</w:t>
       </w:r>
       <w:r>
         <w:t>DataAccess</w:t>
       </w:r>
+      <w:proofErr w:type="spellEnd"/>
     </w:p>
     <w:p>
       <w:pPr>
@@ -83,7 +100,11 @@
         </w:numPr>
       </w:pPr>
       <w:r>
-        <w:t>Signature of the Failover</w:t>
+        <w:t xml:space="preserve">Signature of the </w:t>
+      </w:r>
+      <w:proofErr w:type="spellStart"/>
+      <w:r>
+        <w:t>Failover</w:t>
       </w:r>
       <w:r>
         <w:t>Learner</w:t>
@@ -91,14 +112,20 @@
       <w:r>
         <w:t>DataAccess</w:t>
       </w:r>
-    </w:p>
-    <w:p>
-      <w:r>
-        <w:t>The Get</w:t>
+      <w:proofErr w:type="spellEnd"/>
+    </w:p>
+    <w:p>
+      <w:r>
+        <w:t xml:space="preserve">The </w:t>
+      </w:r>
+      <w:proofErr w:type="spellStart"/>
+      <w:r>
+        <w:t>Get</w:t>
       </w:r>
       <w:r>
         <w:t>Learner</w:t>
       </w:r>
+      <w:proofErr w:type="spellEnd"/>
       <w:r>
         <w:t xml:space="preserve"> method is responsible for executing the following logic</w:t>
       </w:r>
@@ -115,6 +142,7 @@
         <w:t xml:space="preserve">Based on the </w:t>
       </w:r>
       <w:commentRangeStart w:id="0"/>
+      <w:proofErr w:type="spellStart"/>
       <w:r>
         <w:t>is</w:t>
       </w:r>
@@ -122,7 +150,11 @@
         <w:t>Learner</w:t>
       </w:r>
       <w:r>
-        <w:t xml:space="preserve">Archived </w:t>
+        <w:t>Archived</w:t>
+      </w:r>
+      <w:proofErr w:type="spellEnd"/>
+      <w:r>
+        <w:t xml:space="preserve"> </w:t>
       </w:r>
       <w:commentRangeEnd w:id="0"/>
       <w:r>
@@ -231,19 +263,74 @@
       </w:r>
     </w:p>
     <w:p>
-      <w:r>
-        <w:t>Unfortunately whether the design is good or not can only be determined by knowing how often the backup to the Archive occurs. Lets arbitrarily assume the Archive is updated every second!</w:t>
-      </w:r>
-    </w:p>
-    <w:p>
-      <w:r>
-        <w:rPr>
-          <w:rFonts w:ascii="Cascadia Mono" w:hAnsi="Cascadia Mono" w:cs="Cascadia Mono"/>
-          <w:color w:val="000000"/>
-          <w:sz w:val="19"/>
-          <w:szCs w:val="19"/>
-        </w:rPr>
-        <w:t>The LearnerService.GetLearner isLearnerArchived param</w:t>
+      <w:proofErr w:type="gramStart"/>
+      <w:r>
+        <w:t>Unfortunately</w:t>
+      </w:r>
+      <w:proofErr w:type="gramEnd"/>
+      <w:r>
+        <w:t xml:space="preserve"> whether the design is good or not can only be determined by knowing how often the backup to the Archive occurs. </w:t>
+      </w:r>
+      <w:proofErr w:type="spellStart"/>
+      <w:proofErr w:type="gramStart"/>
+      <w:r>
+        <w:t>Lets</w:t>
+      </w:r>
+      <w:proofErr w:type="spellEnd"/>
+      <w:proofErr w:type="gramEnd"/>
+      <w:r>
+        <w:t xml:space="preserve"> arbitrarily assume the Archive is updated every second!</w:t>
+      </w:r>
+    </w:p>
+    <w:p>
+      <w:r>
+        <w:rPr>
+          <w:rFonts w:ascii="Cascadia Mono" w:hAnsi="Cascadia Mono" w:cs="Cascadia Mono"/>
+          <w:color w:val="000000"/>
+          <w:sz w:val="19"/>
+          <w:szCs w:val="19"/>
+        </w:rPr>
+        <w:t xml:space="preserve">The </w:t>
+      </w:r>
+      <w:proofErr w:type="spellStart"/>
+      <w:r>
+        <w:rPr>
+          <w:rFonts w:ascii="Cascadia Mono" w:hAnsi="Cascadia Mono" w:cs="Cascadia Mono"/>
+          <w:color w:val="000000"/>
+          <w:sz w:val="19"/>
+          <w:szCs w:val="19"/>
+        </w:rPr>
+        <w:t>LearnerService.GetLearner</w:t>
+      </w:r>
+      <w:proofErr w:type="spellEnd"/>
+      <w:r>
+        <w:rPr>
+          <w:rFonts w:ascii="Cascadia Mono" w:hAnsi="Cascadia Mono" w:cs="Cascadia Mono"/>
+          <w:color w:val="000000"/>
+          <w:sz w:val="19"/>
+          <w:szCs w:val="19"/>
+        </w:rPr>
+        <w:t xml:space="preserve"> </w:t>
+      </w:r>
+      <w:proofErr w:type="spellStart"/>
+      <w:r>
+        <w:rPr>
+          <w:rFonts w:ascii="Cascadia Mono" w:hAnsi="Cascadia Mono" w:cs="Cascadia Mono"/>
+          <w:color w:val="000000"/>
+          <w:sz w:val="19"/>
+          <w:szCs w:val="19"/>
+        </w:rPr>
+        <w:t>isLearnerArchived</w:t>
+      </w:r>
+      <w:proofErr w:type="spellEnd"/>
+      <w:r>
+        <w:rPr>
+          <w:rFonts w:ascii="Cascadia Mono" w:hAnsi="Cascadia Mono" w:cs="Cascadia Mono"/>
+          <w:color w:val="000000"/>
+          <w:sz w:val="19"/>
+          <w:szCs w:val="19"/>
+        </w:rPr>
+        <w:t xml:space="preserve"> param</w:t>
       </w:r>
       <w:r>
         <w:rPr>
@@ -273,6 +360,7 @@
       <w:r>
         <w:t xml:space="preserve">Why is </w:t>
       </w:r>
+      <w:proofErr w:type="spellStart"/>
       <w:r>
         <w:rPr>
           <w:rFonts w:ascii="Cascadia Mono" w:hAnsi="Cascadia Mono" w:cs="Cascadia Mono"/>
@@ -282,6 +370,7 @@
         </w:rPr>
         <w:t>FailoverLearnerDataAccess.GetLearnerById</w:t>
       </w:r>
+      <w:proofErr w:type="spellEnd"/>
       <w:r>
         <w:rPr>
           <w:rFonts w:ascii="Cascadia Mono" w:hAnsi="Cascadia Mono" w:cs="Cascadia Mono"/>
@@ -327,8 +416,29 @@
           <w:sz w:val="19"/>
           <w:szCs w:val="19"/>
         </w:rPr>
-        <w:t xml:space="preserve">The implementation details of where a Learner is persisted and how it is retrieved need not be known by the business logic, the LearnerService is part of the business logic layer therefore the </w:t>
-      </w:r>
+        <w:t xml:space="preserve">The implementation details of where a Learner is persisted and how it is retrieved need not be known by the business logic, the </w:t>
+      </w:r>
+      <w:proofErr w:type="spellStart"/>
+      <w:r>
+        <w:rPr>
+          <w:rFonts w:ascii="Cascadia Mono" w:hAnsi="Cascadia Mono" w:cs="Cascadia Mono"/>
+          <w:color w:val="000000"/>
+          <w:sz w:val="19"/>
+          <w:szCs w:val="19"/>
+        </w:rPr>
+        <w:t>LearnerService</w:t>
+      </w:r>
+      <w:proofErr w:type="spellEnd"/>
+      <w:r>
+        <w:rPr>
+          <w:rFonts w:ascii="Cascadia Mono" w:hAnsi="Cascadia Mono" w:cs="Cascadia Mono"/>
+          <w:color w:val="000000"/>
+          <w:sz w:val="19"/>
+          <w:szCs w:val="19"/>
+        </w:rPr>
+        <w:t xml:space="preserve"> is part of the business logic layer therefore the </w:t>
+      </w:r>
+      <w:proofErr w:type="spellStart"/>
       <w:r>
         <w:rPr>
           <w:rFonts w:ascii="Cascadia Mono" w:hAnsi="Cascadia Mono" w:cs="Cascadia Mono"/>
@@ -338,6 +448,7 @@
         </w:rPr>
         <w:t>isLearnerArchived</w:t>
       </w:r>
+      <w:proofErr w:type="spellEnd"/>
       <w:r>
         <w:rPr>
           <w:rFonts w:ascii="Cascadia Mono" w:hAnsi="Cascadia Mono" w:cs="Cascadia Mono"/>
@@ -347,6 +458,7 @@
         </w:rPr>
         <w:t xml:space="preserve"> parameter of </w:t>
       </w:r>
+      <w:proofErr w:type="spellStart"/>
       <w:r>
         <w:rPr>
           <w:rFonts w:ascii="Cascadia Mono" w:hAnsi="Cascadia Mono" w:cs="Cascadia Mono"/>
@@ -374,6 +486,7 @@
         </w:rPr>
         <w:t>GetLearner</w:t>
       </w:r>
+      <w:proofErr w:type="spellEnd"/>
       <w:r>
         <w:rPr>
           <w:rFonts w:ascii="Cascadia Mono" w:hAnsi="Cascadia Mono" w:cs="Cascadia Mono"/>
@@ -467,7 +580,27 @@
           <w:sz w:val="19"/>
           <w:szCs w:val="19"/>
         </w:rPr>
-        <w:t>Does the Learner exist in the Archive, if so get it from there and don't even try the 3rd party store.</w:t>
+        <w:t xml:space="preserve">Does the Learner exist in the Archive, if </w:t>
+      </w:r>
+      <w:proofErr w:type="gramStart"/>
+      <w:r>
+        <w:rPr>
+          <w:rFonts w:ascii="Cascadia Mono" w:hAnsi="Cascadia Mono" w:cs="Cascadia Mono"/>
+          <w:color w:val="000000"/>
+          <w:sz w:val="19"/>
+          <w:szCs w:val="19"/>
+        </w:rPr>
+        <w:t>so</w:t>
+      </w:r>
+      <w:proofErr w:type="gramEnd"/>
+      <w:r>
+        <w:rPr>
+          <w:rFonts w:ascii="Cascadia Mono" w:hAnsi="Cascadia Mono" w:cs="Cascadia Mono"/>
+          <w:color w:val="000000"/>
+          <w:sz w:val="19"/>
+          <w:szCs w:val="19"/>
+        </w:rPr>
+        <w:t xml:space="preserve"> get it from there and don't even try the 3rd party store.</w:t>
       </w:r>
     </w:p>
     <w:p>
@@ -507,6 +640,7 @@
         </w:rPr>
         <w:t xml:space="preserve"> If the Learner does not exist in the </w:t>
       </w:r>
+      <w:proofErr w:type="gramStart"/>
       <w:r>
         <w:rPr>
           <w:rFonts w:ascii="Cascadia Mono" w:hAnsi="Cascadia Mono" w:cs="Cascadia Mono"/>
@@ -525,6 +659,7 @@
         </w:rPr>
         <w:t>rchive</w:t>
       </w:r>
+      <w:proofErr w:type="gramEnd"/>
       <w:r>
         <w:rPr>
           <w:rFonts w:ascii="Cascadia Mono" w:hAnsi="Cascadia Mono" w:cs="Cascadia Mono"/>
@@ -650,6 +785,7 @@
         <w:tab/>
         <w:t xml:space="preserve">Add Properties to </w:t>
       </w:r>
+      <w:proofErr w:type="spellStart"/>
       <w:r>
         <w:rPr>
           <w:rFonts w:ascii="Cascadia Mono" w:hAnsi="Cascadia Mono" w:cs="Cascadia Mono"/>
@@ -659,15 +795,27 @@
         </w:rPr>
         <w:t>LearnerService</w:t>
       </w:r>
-      <w:r>
-        <w:rPr>
-          <w:rFonts w:ascii="Cascadia Mono" w:hAnsi="Cascadia Mono" w:cs="Cascadia Mono"/>
-          <w:color w:val="000000"/>
-          <w:sz w:val="19"/>
-          <w:szCs w:val="19"/>
-        </w:rPr>
-        <w:t xml:space="preserve"> class and allow setting through constructor thus removing dependency on System.Configuration</w:t>
-      </w:r>
+      <w:proofErr w:type="spellEnd"/>
+      <w:r>
+        <w:rPr>
+          <w:rFonts w:ascii="Cascadia Mono" w:hAnsi="Cascadia Mono" w:cs="Cascadia Mono"/>
+          <w:color w:val="000000"/>
+          <w:sz w:val="19"/>
+          <w:szCs w:val="19"/>
+        </w:rPr>
+        <w:t xml:space="preserve"> class and allow setting through constructor thus removing dependency on </w:t>
+      </w:r>
+      <w:proofErr w:type="spellStart"/>
+      <w:r>
+        <w:rPr>
+          <w:rFonts w:ascii="Cascadia Mono" w:hAnsi="Cascadia Mono" w:cs="Cascadia Mono"/>
+          <w:color w:val="000000"/>
+          <w:sz w:val="19"/>
+          <w:szCs w:val="19"/>
+        </w:rPr>
+        <w:t>System.Configuration</w:t>
+      </w:r>
+      <w:proofErr w:type="spellEnd"/>
     </w:p>
     <w:p>
       <w:pPr>
@@ -720,31 +868,267 @@
     </w:p>
     <w:p>
       <w:pPr>
-        <w:rPr>
-          <w:rFonts w:ascii="Cascadia Mono" w:hAnsi="Cascadia Mono" w:cs="Cascadia Mono"/>
-          <w:color w:val="000000"/>
-          <w:sz w:val="19"/>
-          <w:szCs w:val="19"/>
-        </w:rPr>
-      </w:pPr>
-      <w:r>
-        <w:rPr>
-          <w:rFonts w:ascii="Cascadia Mono" w:hAnsi="Cascadia Mono" w:cs="Cascadia Mono"/>
-          <w:color w:val="000000"/>
-          <w:sz w:val="19"/>
-          <w:szCs w:val="19"/>
-        </w:rPr>
-        <w:tab/>
-      </w:r>
-      <w:r>
         <w:rPr>
           <w:rFonts w:ascii="Roboto" w:hAnsi="Roboto" w:cs="Calibri"/>
           <w:color w:val="686868"/>
           <w:sz w:val="21"/>
           <w:szCs w:val="21"/>
         </w:rPr>
+      </w:pPr>
+      <w:r>
+        <w:rPr>
+          <w:rFonts w:ascii="Cascadia Mono" w:hAnsi="Cascadia Mono" w:cs="Cascadia Mono"/>
+          <w:color w:val="000000"/>
+          <w:sz w:val="19"/>
+          <w:szCs w:val="19"/>
+        </w:rPr>
+        <w:tab/>
+      </w:r>
+      <w:r>
+        <w:rPr>
+          <w:rFonts w:ascii="Roboto" w:hAnsi="Roboto" w:cs="Calibri"/>
+          <w:color w:val="686868"/>
+          <w:sz w:val="21"/>
+          <w:szCs w:val="21"/>
+        </w:rPr>
         <w:t>Dependency Inversion Principle</w:t>
       </w:r>
+    </w:p>
+    <w:p>
+      <w:pPr>
+        <w:rPr>
+          <w:rFonts w:ascii="Roboto" w:hAnsi="Roboto" w:cs="Calibri"/>
+          <w:color w:val="686868"/>
+          <w:sz w:val="21"/>
+          <w:szCs w:val="21"/>
+        </w:rPr>
+      </w:pPr>
+    </w:p>
+    <w:p>
+      <w:pPr>
+        <w:rPr>
+          <w:rFonts w:ascii="Roboto" w:hAnsi="Roboto" w:cs="Calibri"/>
+          <w:color w:val="686868"/>
+          <w:sz w:val="21"/>
+          <w:szCs w:val="21"/>
+        </w:rPr>
+      </w:pPr>
+    </w:p>
+    <w:p>
+      <w:pPr>
+        <w:rPr>
+          <w:rFonts w:ascii="Roboto" w:hAnsi="Roboto" w:cs="Calibri"/>
+          <w:color w:val="686868"/>
+          <w:sz w:val="21"/>
+          <w:szCs w:val="21"/>
+        </w:rPr>
+      </w:pPr>
+      <w:r>
+        <w:rPr>
+          <w:rFonts w:ascii="Roboto" w:hAnsi="Roboto" w:cs="Calibri"/>
+          <w:color w:val="686868"/>
+          <w:sz w:val="21"/>
+          <w:szCs w:val="21"/>
+        </w:rPr>
+        <w:t>Split Code into</w:t>
+      </w:r>
+      <w:r>
+        <w:rPr>
+          <w:rFonts w:ascii="Roboto" w:hAnsi="Roboto" w:cs="Calibri"/>
+          <w:color w:val="686868"/>
+          <w:sz w:val="21"/>
+          <w:szCs w:val="21"/>
+        </w:rPr>
+        <w:tab/>
+        <w:t>Logic, Model &amp; DataAccess areas to identify and segregate common functionality and reduce dependencies as much as possible.</w:t>
+      </w:r>
+    </w:p>
+    <w:p>
+      <w:pPr>
+        <w:rPr>
+          <w:rFonts w:ascii="Roboto" w:hAnsi="Roboto" w:cs="Calibri"/>
+          <w:color w:val="686868"/>
+          <w:sz w:val="21"/>
+          <w:szCs w:val="21"/>
+        </w:rPr>
+      </w:pPr>
+    </w:p>
+    <w:p>
+      <w:pPr>
+        <w:rPr>
+          <w:rFonts w:ascii="Cascadia Mono" w:hAnsi="Cascadia Mono" w:cs="Cascadia Mono"/>
+          <w:color w:val="000000"/>
+          <w:sz w:val="19"/>
+          <w:szCs w:val="19"/>
+        </w:rPr>
+      </w:pPr>
+      <w:r>
+        <w:rPr>
+          <w:rFonts w:ascii="Roboto" w:hAnsi="Roboto" w:cs="Calibri"/>
+          <w:color w:val="686868"/>
+          <w:sz w:val="21"/>
+          <w:szCs w:val="21"/>
+        </w:rPr>
+        <w:t xml:space="preserve">Will </w:t>
+      </w:r>
+      <w:proofErr w:type="spellStart"/>
+      <w:r>
+        <w:rPr>
+          <w:rFonts w:ascii="Cascadia Mono" w:hAnsi="Cascadia Mono" w:cs="Cascadia Mono"/>
+          <w:color w:val="000000"/>
+          <w:sz w:val="19"/>
+          <w:szCs w:val="19"/>
+        </w:rPr>
+        <w:t>LearnerResponse</w:t>
+      </w:r>
+      <w:r>
+        <w:rPr>
+          <w:rFonts w:ascii="Cascadia Mono" w:hAnsi="Cascadia Mono" w:cs="Cascadia Mono"/>
+          <w:color w:val="000000"/>
+          <w:sz w:val="19"/>
+          <w:szCs w:val="19"/>
+        </w:rPr>
+        <w:t>.Learner</w:t>
+      </w:r>
+      <w:proofErr w:type="spellEnd"/>
+      <w:r>
+        <w:rPr>
+          <w:rFonts w:ascii="Cascadia Mono" w:hAnsi="Cascadia Mono" w:cs="Cascadia Mono"/>
+          <w:color w:val="000000"/>
+          <w:sz w:val="19"/>
+          <w:szCs w:val="19"/>
+        </w:rPr>
+        <w:t xml:space="preserve"> be null if </w:t>
+      </w:r>
+      <w:proofErr w:type="spellStart"/>
+      <w:r>
+        <w:rPr>
+          <w:rFonts w:ascii="Cascadia Mono" w:hAnsi="Cascadia Mono" w:cs="Cascadia Mono"/>
+          <w:color w:val="000000"/>
+          <w:sz w:val="19"/>
+          <w:szCs w:val="19"/>
+        </w:rPr>
+        <w:t>LearnerResponse</w:t>
+      </w:r>
+      <w:r>
+        <w:rPr>
+          <w:rFonts w:ascii="Cascadia Mono" w:hAnsi="Cascadia Mono" w:cs="Cascadia Mono"/>
+          <w:color w:val="000000"/>
+          <w:sz w:val="19"/>
+          <w:szCs w:val="19"/>
+        </w:rPr>
+        <w:t>.IsArchived</w:t>
+      </w:r>
+      <w:proofErr w:type="spellEnd"/>
+      <w:r>
+        <w:rPr>
+          <w:rFonts w:ascii="Cascadia Mono" w:hAnsi="Cascadia Mono" w:cs="Cascadia Mono"/>
+          <w:color w:val="000000"/>
+          <w:sz w:val="19"/>
+          <w:szCs w:val="19"/>
+        </w:rPr>
+        <w:t xml:space="preserve"> = </w:t>
+      </w:r>
+      <w:proofErr w:type="gramStart"/>
+      <w:r>
+        <w:rPr>
+          <w:rFonts w:ascii="Cascadia Mono" w:hAnsi="Cascadia Mono" w:cs="Cascadia Mono"/>
+          <w:color w:val="000000"/>
+          <w:sz w:val="19"/>
+          <w:szCs w:val="19"/>
+        </w:rPr>
+        <w:t>true ?</w:t>
+      </w:r>
+      <w:proofErr w:type="gramEnd"/>
+    </w:p>
+    <w:p>
+      <w:pPr>
+        <w:rPr>
+          <w:rFonts w:ascii="Cascadia Mono" w:hAnsi="Cascadia Mono" w:cs="Cascadia Mono"/>
+          <w:color w:val="000000"/>
+          <w:sz w:val="19"/>
+          <w:szCs w:val="19"/>
+        </w:rPr>
+      </w:pPr>
+    </w:p>
+    <w:p>
+      <w:pPr>
+        <w:rPr>
+          <w:rFonts w:ascii="Roboto" w:hAnsi="Roboto" w:cs="Calibri"/>
+          <w:color w:val="686868"/>
+          <w:sz w:val="21"/>
+          <w:szCs w:val="21"/>
+        </w:rPr>
+      </w:pPr>
+      <w:r>
+        <w:rPr>
+          <w:rFonts w:ascii="Cascadia Mono" w:hAnsi="Cascadia Mono" w:cs="Cascadia Mono"/>
+          <w:color w:val="000000"/>
+          <w:sz w:val="19"/>
+          <w:szCs w:val="19"/>
+        </w:rPr>
+        <w:t xml:space="preserve">How can we MOQ The </w:t>
+      </w:r>
+      <w:proofErr w:type="spellStart"/>
+      <w:r>
+        <w:rPr>
+          <w:rFonts w:ascii="Cascadia Mono" w:hAnsi="Cascadia Mono" w:cs="Cascadia Mono"/>
+          <w:color w:val="000000"/>
+          <w:sz w:val="19"/>
+          <w:szCs w:val="19"/>
+        </w:rPr>
+        <w:t>FailoverRepository</w:t>
+      </w:r>
+      <w:proofErr w:type="spellEnd"/>
+      <w:r>
+        <w:rPr>
+          <w:rFonts w:ascii="Cascadia Mono" w:hAnsi="Cascadia Mono" w:cs="Cascadia Mono"/>
+          <w:color w:val="000000"/>
+          <w:sz w:val="19"/>
+          <w:szCs w:val="19"/>
+        </w:rPr>
+        <w:t xml:space="preserve"> </w:t>
+      </w:r>
+      <w:proofErr w:type="spellStart"/>
+      <w:r>
+        <w:rPr>
+          <w:rFonts w:ascii="Cascadia Mono" w:hAnsi="Cascadia Mono" w:cs="Cascadia Mono"/>
+          <w:color w:val="000000"/>
+          <w:sz w:val="19"/>
+          <w:szCs w:val="19"/>
+        </w:rPr>
+        <w:t>FailoverEntry</w:t>
+      </w:r>
+      <w:proofErr w:type="spellEnd"/>
+      <w:r>
+        <w:rPr>
+          <w:rFonts w:ascii="Cascadia Mono" w:hAnsi="Cascadia Mono" w:cs="Cascadia Mono"/>
+          <w:color w:val="000000"/>
+          <w:sz w:val="19"/>
+          <w:szCs w:val="19"/>
+        </w:rPr>
+        <w:t xml:space="preserve"> count</w:t>
+      </w:r>
+    </w:p>
+    <w:p>
+      <w:pPr>
+        <w:rPr>
+          <w:rFonts w:ascii="Roboto" w:hAnsi="Roboto" w:cs="Calibri"/>
+          <w:color w:val="686868"/>
+          <w:sz w:val="21"/>
+          <w:szCs w:val="21"/>
+        </w:rPr>
+      </w:pPr>
+    </w:p>
+    <w:p>
+      <w:pPr>
+        <w:rPr>
+          <w:rFonts w:ascii="Cascadia Mono" w:hAnsi="Cascadia Mono" w:cs="Cascadia Mono"/>
+          <w:color w:val="000000"/>
+          <w:sz w:val="19"/>
+          <w:szCs w:val="19"/>
+        </w:rPr>
+      </w:pPr>
     </w:p>
     <w:p/>
     <w:sectPr>
@@ -771,7 +1155,15 @@
         <w:annotationRef/>
       </w:r>
       <w:r>
-        <w:t>BL need not be concerned with where the Learner is retrieved from, so remove isLearnerArchived param.</w:t>
+        <w:t xml:space="preserve">BL need not be concerned with where the Learner is retrieved from, so remove </w:t>
+      </w:r>
+      <w:proofErr w:type="spellStart"/>
+      <w:r>
+        <w:t>isLearnerArchived</w:t>
+      </w:r>
+      <w:proofErr w:type="spellEnd"/>
+      <w:r>
+        <w:t xml:space="preserve"> param.</w:t>
       </w:r>
       <w:r>
         <w:t xml:space="preserve"> </w:t>

</xml_diff>